<commit_message>
corrected a couple of typos
</commit_message>
<xml_diff>
--- a/Project Coding Requirements - Recipe Search.docx
+++ b/Project Coding Requirements - Recipe Search.docx
@@ -1021,6 +1021,7 @@
           <w:rFonts w:cstheme="minorHAnsi"/>
         </w:rPr>
       </w:pPr>
+      <w:bookmarkStart w:id="0" w:name="_GoBack"/>
       <w:r>
         <w:rPr>
           <w:rFonts w:cstheme="minorHAnsi"/>
@@ -1068,7 +1069,13 @@
         <w:rPr>
           <w:rFonts w:cstheme="minorHAnsi"/>
         </w:rPr>
-        <w:t>What’s in my fridge?</w:t>
+        <w:t>What ‘Cha Got</w:t>
+      </w:r>
+      <w:r>
+        <w:rPr>
+          <w:rFonts w:cstheme="minorHAnsi"/>
+        </w:rPr>
+        <w:t>?</w:t>
       </w:r>
     </w:p>
     <w:p>
@@ -1160,12 +1167,14 @@
           <w:rFonts w:cstheme="minorHAnsi"/>
         </w:rPr>
       </w:pPr>
-      <w:r>
-        <w:rPr>
-          <w:rFonts w:cstheme="minorHAnsi"/>
-        </w:rPr>
-        <w:t>Scale by Red Hat</w:t>
-      </w:r>
+      <w:proofErr w:type="spellStart"/>
+      <w:r>
+        <w:rPr>
+          <w:rFonts w:cstheme="minorHAnsi"/>
+        </w:rPr>
+        <w:t>Edamam</w:t>
+      </w:r>
+      <w:proofErr w:type="spellEnd"/>
     </w:p>
     <w:p>
       <w:pPr>
@@ -1178,18 +1187,14 @@
           <w:rFonts w:cstheme="minorHAnsi"/>
         </w:rPr>
       </w:pPr>
-      <w:r>
-        <w:rPr>
-          <w:rFonts w:cstheme="minorHAnsi"/>
-        </w:rPr>
-        <w:t xml:space="preserve">Food </w:t>
-      </w:r>
-      <w:r>
-        <w:rPr>
-          <w:rFonts w:cstheme="minorHAnsi"/>
-        </w:rPr>
-        <w:t>Network API</w:t>
-      </w:r>
+      <w:proofErr w:type="spellStart"/>
+      <w:r>
+        <w:rPr>
+          <w:rFonts w:cstheme="minorHAnsi"/>
+        </w:rPr>
+        <w:t>Giphy</w:t>
+      </w:r>
+      <w:proofErr w:type="spellEnd"/>
     </w:p>
     <w:p>
       <w:pPr>
@@ -1327,6 +1332,48 @@
       <w:pPr>
         <w:pStyle w:val="ListParagraph"/>
         <w:numPr>
+          <w:ilvl w:val="1"/>
+          <w:numId w:val="9"/>
+        </w:numPr>
+        <w:rPr>
+          <w:rFonts w:cstheme="minorHAnsi"/>
+        </w:rPr>
+      </w:pPr>
+      <w:r>
+        <w:rPr>
+          <w:rFonts w:cstheme="minorHAnsi"/>
+        </w:rPr>
+        <w:t>Buttons – use kitchen objects for buttons</w:t>
+      </w:r>
+    </w:p>
+    <w:p>
+      <w:pPr>
+        <w:pStyle w:val="ListParagraph"/>
+        <w:numPr>
+          <w:ilvl w:val="1"/>
+          <w:numId w:val="9"/>
+        </w:numPr>
+        <w:rPr>
+          <w:rFonts w:cstheme="minorHAnsi"/>
+        </w:rPr>
+      </w:pPr>
+      <w:r>
+        <w:rPr>
+          <w:rFonts w:cstheme="minorHAnsi"/>
+        </w:rPr>
+        <w:t>Ability to sign up</w:t>
+      </w:r>
+      <w:r>
+        <w:rPr>
+          <w:rFonts w:cstheme="minorHAnsi"/>
+        </w:rPr>
+        <w:t xml:space="preserve"> - Optional</w:t>
+      </w:r>
+    </w:p>
+    <w:p>
+      <w:pPr>
+        <w:pStyle w:val="ListParagraph"/>
+        <w:numPr>
           <w:ilvl w:val="2"/>
           <w:numId w:val="9"/>
         </w:numPr>
@@ -1338,7 +1385,85 @@
         <w:rPr>
           <w:rFonts w:cstheme="minorHAnsi"/>
         </w:rPr>
-        <w:t>Generic until a recipe is searched</w:t>
+        <w:t>What data will be requested</w:t>
+      </w:r>
+      <w:r>
+        <w:rPr>
+          <w:rFonts w:cstheme="minorHAnsi"/>
+        </w:rPr>
+        <w:t xml:space="preserve"> and saved to a database</w:t>
+      </w:r>
+    </w:p>
+    <w:p>
+      <w:pPr>
+        <w:pStyle w:val="ListParagraph"/>
+        <w:numPr>
+          <w:ilvl w:val="3"/>
+          <w:numId w:val="9"/>
+        </w:numPr>
+        <w:rPr>
+          <w:rFonts w:cstheme="minorHAnsi"/>
+        </w:rPr>
+      </w:pPr>
+      <w:r>
+        <w:rPr>
+          <w:rFonts w:cstheme="minorHAnsi"/>
+        </w:rPr>
+        <w:t>First &amp; Last name</w:t>
+      </w:r>
+    </w:p>
+    <w:p>
+      <w:pPr>
+        <w:pStyle w:val="ListParagraph"/>
+        <w:numPr>
+          <w:ilvl w:val="3"/>
+          <w:numId w:val="9"/>
+        </w:numPr>
+        <w:rPr>
+          <w:rFonts w:cstheme="minorHAnsi"/>
+        </w:rPr>
+      </w:pPr>
+      <w:r>
+        <w:rPr>
+          <w:rFonts w:cstheme="minorHAnsi"/>
+        </w:rPr>
+        <w:t>Email address as the username</w:t>
+      </w:r>
+    </w:p>
+    <w:p>
+      <w:pPr>
+        <w:pStyle w:val="ListParagraph"/>
+        <w:numPr>
+          <w:ilvl w:val="3"/>
+          <w:numId w:val="9"/>
+        </w:numPr>
+        <w:rPr>
+          <w:rFonts w:cstheme="minorHAnsi"/>
+        </w:rPr>
+      </w:pPr>
+      <w:r>
+        <w:rPr>
+          <w:rFonts w:cstheme="minorHAnsi"/>
+        </w:rPr>
+        <w:t>Password</w:t>
+      </w:r>
+    </w:p>
+    <w:p>
+      <w:pPr>
+        <w:pStyle w:val="ListParagraph"/>
+        <w:numPr>
+          <w:ilvl w:val="4"/>
+          <w:numId w:val="9"/>
+        </w:numPr>
+        <w:rPr>
+          <w:rFonts w:cstheme="minorHAnsi"/>
+        </w:rPr>
+      </w:pPr>
+      <w:r>
+        <w:rPr>
+          <w:rFonts w:cstheme="minorHAnsi"/>
+        </w:rPr>
+        <w:t>Consider storing locally</w:t>
       </w:r>
     </w:p>
     <w:p>
@@ -1356,13 +1481,25 @@
         <w:rPr>
           <w:rFonts w:cstheme="minorHAnsi"/>
         </w:rPr>
-        <w:t>Then replace background image with the photo of the recipe</w:t>
-      </w:r>
-      <w:r>
-        <w:rPr>
-          <w:rFonts w:cstheme="minorHAnsi"/>
-        </w:rPr>
-        <w:t xml:space="preserve"> (use on-click)</w:t>
+        <w:t>When the user returns to the site and signs in, display a “Welcome Back” with the user’s first name, etc. “Welcome Back Richard”</w:t>
+      </w:r>
+    </w:p>
+    <w:p>
+      <w:pPr>
+        <w:pStyle w:val="ListParagraph"/>
+        <w:numPr>
+          <w:ilvl w:val="2"/>
+          <w:numId w:val="9"/>
+        </w:numPr>
+        <w:rPr>
+          <w:rFonts w:cstheme="minorHAnsi"/>
+        </w:rPr>
+      </w:pPr>
+      <w:r>
+        <w:rPr>
+          <w:rFonts w:cstheme="minorHAnsi"/>
+        </w:rPr>
+        <w:t>Store the data in Firebase</w:t>
       </w:r>
     </w:p>
     <w:p>
@@ -1380,7 +1517,25 @@
         <w:rPr>
           <w:rFonts w:cstheme="minorHAnsi"/>
         </w:rPr>
-        <w:t>Buttons – use kitchen objects for buttons</w:t>
+        <w:t>Footer</w:t>
+      </w:r>
+      <w:r>
+        <w:rPr>
+          <w:rFonts w:cstheme="minorHAnsi"/>
+        </w:rPr>
+        <w:t xml:space="preserve"> “</w:t>
+      </w:r>
+      <w:r>
+        <w:rPr>
+          <w:rFonts w:cstheme="minorHAnsi"/>
+        </w:rPr>
+        <w:t>What ‘Cha Got</w:t>
+      </w:r>
+      <w:r>
+        <w:rPr>
+          <w:rFonts w:cstheme="minorHAnsi"/>
+        </w:rPr>
+        <w:t>”</w:t>
       </w:r>
     </w:p>
     <w:p>
@@ -1398,13 +1553,43 @@
         <w:rPr>
           <w:rFonts w:cstheme="minorHAnsi"/>
         </w:rPr>
-        <w:t>Ability to sign up</w:t>
-      </w:r>
-      <w:r>
-        <w:rPr>
-          <w:rFonts w:cstheme="minorHAnsi"/>
-        </w:rPr>
-        <w:t xml:space="preserve"> - Optional</w:t>
+        <w:t>Logo</w:t>
+      </w:r>
+    </w:p>
+    <w:p>
+      <w:pPr>
+        <w:pStyle w:val="ListParagraph"/>
+        <w:numPr>
+          <w:ilvl w:val="0"/>
+          <w:numId w:val="9"/>
+        </w:numPr>
+        <w:rPr>
+          <w:rFonts w:cstheme="minorHAnsi"/>
+        </w:rPr>
+      </w:pPr>
+      <w:r>
+        <w:rPr>
+          <w:rFonts w:cstheme="minorHAnsi"/>
+        </w:rPr>
+        <w:t>Site functionality:</w:t>
+      </w:r>
+    </w:p>
+    <w:p>
+      <w:pPr>
+        <w:pStyle w:val="ListParagraph"/>
+        <w:numPr>
+          <w:ilvl w:val="1"/>
+          <w:numId w:val="9"/>
+        </w:numPr>
+        <w:rPr>
+          <w:rFonts w:cstheme="minorHAnsi"/>
+        </w:rPr>
+      </w:pPr>
+      <w:r>
+        <w:rPr>
+          <w:rFonts w:cstheme="minorHAnsi"/>
+        </w:rPr>
+        <w:t>Search for recipes</w:t>
       </w:r>
     </w:p>
     <w:p>
@@ -1422,13 +1607,7 @@
         <w:rPr>
           <w:rFonts w:cstheme="minorHAnsi"/>
         </w:rPr>
-        <w:t>What data will be requested</w:t>
-      </w:r>
-      <w:r>
-        <w:rPr>
-          <w:rFonts w:cstheme="minorHAnsi"/>
-        </w:rPr>
-        <w:t xml:space="preserve"> and saved to a database</w:t>
+        <w:t>Options:</w:t>
       </w:r>
     </w:p>
     <w:p>
@@ -1446,7 +1625,19 @@
         <w:rPr>
           <w:rFonts w:cstheme="minorHAnsi"/>
         </w:rPr>
-        <w:t>First &amp; Last name</w:t>
+        <w:t xml:space="preserve">By </w:t>
+      </w:r>
+      <w:r>
+        <w:rPr>
+          <w:rFonts w:cstheme="minorHAnsi"/>
+        </w:rPr>
+        <w:t>ingredient or a specific food (such as pancakes).  L</w:t>
+      </w:r>
+      <w:r>
+        <w:rPr>
+          <w:rFonts w:cstheme="minorHAnsi"/>
+        </w:rPr>
+        <w:t>eave this as an open search so the user types in what they are looking for</w:t>
       </w:r>
     </w:p>
     <w:p>
@@ -1458,13 +1649,206 @@
         </w:numPr>
         <w:rPr>
           <w:rFonts w:cstheme="minorHAnsi"/>
-        </w:rPr>
-      </w:pPr>
-      <w:r>
-        <w:rPr>
-          <w:rFonts w:cstheme="minorHAnsi"/>
-        </w:rPr>
-        <w:t>Email address as the username</w:t>
+          <w:highlight w:val="yellow"/>
+        </w:rPr>
+      </w:pPr>
+      <w:r>
+        <w:rPr>
+          <w:rFonts w:cstheme="minorHAnsi"/>
+          <w:highlight w:val="yellow"/>
+        </w:rPr>
+        <w:t xml:space="preserve">OPTIONAL FOR THE PROJECT:  </w:t>
+      </w:r>
+      <w:r>
+        <w:rPr>
+          <w:rFonts w:cstheme="minorHAnsi"/>
+          <w:highlight w:val="yellow"/>
+        </w:rPr>
+        <w:t>Additional search options b</w:t>
+      </w:r>
+      <w:r>
+        <w:rPr>
+          <w:rFonts w:cstheme="minorHAnsi"/>
+          <w:highlight w:val="yellow"/>
+        </w:rPr>
+        <w:t>y nutritional restriction</w:t>
+      </w:r>
+      <w:r>
+        <w:rPr>
+          <w:rFonts w:cstheme="minorHAnsi"/>
+          <w:highlight w:val="yellow"/>
+        </w:rPr>
+        <w:t xml:space="preserve"> and allow one or all to be selected</w:t>
+      </w:r>
+      <w:r>
+        <w:rPr>
+          <w:rFonts w:cstheme="minorHAnsi"/>
+          <w:highlight w:val="yellow"/>
+        </w:rPr>
+        <w:t>, for example:</w:t>
+      </w:r>
+    </w:p>
+    <w:p>
+      <w:pPr>
+        <w:pStyle w:val="ListParagraph"/>
+        <w:numPr>
+          <w:ilvl w:val="4"/>
+          <w:numId w:val="9"/>
+        </w:numPr>
+        <w:rPr>
+          <w:rFonts w:cstheme="minorHAnsi"/>
+          <w:highlight w:val="yellow"/>
+        </w:rPr>
+      </w:pPr>
+      <w:r>
+        <w:rPr>
+          <w:rFonts w:cstheme="minorHAnsi"/>
+          <w:highlight w:val="yellow"/>
+        </w:rPr>
+        <w:t>Gluten-free</w:t>
+      </w:r>
+    </w:p>
+    <w:p>
+      <w:pPr>
+        <w:pStyle w:val="ListParagraph"/>
+        <w:numPr>
+          <w:ilvl w:val="4"/>
+          <w:numId w:val="9"/>
+        </w:numPr>
+        <w:rPr>
+          <w:rFonts w:cstheme="minorHAnsi"/>
+          <w:highlight w:val="yellow"/>
+        </w:rPr>
+      </w:pPr>
+      <w:r>
+        <w:rPr>
+          <w:rFonts w:cstheme="minorHAnsi"/>
+          <w:highlight w:val="yellow"/>
+        </w:rPr>
+        <w:t>Low</w:t>
+      </w:r>
+      <w:r>
+        <w:rPr>
+          <w:rFonts w:cstheme="minorHAnsi"/>
+          <w:highlight w:val="yellow"/>
+        </w:rPr>
+        <w:t>-f</w:t>
+      </w:r>
+      <w:r>
+        <w:rPr>
+          <w:rFonts w:cstheme="minorHAnsi"/>
+          <w:highlight w:val="yellow"/>
+        </w:rPr>
+        <w:t>at</w:t>
+      </w:r>
+    </w:p>
+    <w:p>
+      <w:pPr>
+        <w:pStyle w:val="ListParagraph"/>
+        <w:numPr>
+          <w:ilvl w:val="4"/>
+          <w:numId w:val="9"/>
+        </w:numPr>
+        <w:rPr>
+          <w:rFonts w:cstheme="minorHAnsi"/>
+          <w:highlight w:val="yellow"/>
+        </w:rPr>
+      </w:pPr>
+      <w:r>
+        <w:rPr>
+          <w:rFonts w:cstheme="minorHAnsi"/>
+          <w:highlight w:val="yellow"/>
+        </w:rPr>
+        <w:t>Sugar</w:t>
+      </w:r>
+      <w:r>
+        <w:rPr>
+          <w:rFonts w:cstheme="minorHAnsi"/>
+          <w:highlight w:val="yellow"/>
+        </w:rPr>
+        <w:t>-</w:t>
+      </w:r>
+      <w:r>
+        <w:rPr>
+          <w:rFonts w:cstheme="minorHAnsi"/>
+          <w:highlight w:val="yellow"/>
+        </w:rPr>
+        <w:t>free</w:t>
+      </w:r>
+    </w:p>
+    <w:p>
+      <w:pPr>
+        <w:pStyle w:val="ListParagraph"/>
+        <w:numPr>
+          <w:ilvl w:val="4"/>
+          <w:numId w:val="9"/>
+        </w:numPr>
+        <w:rPr>
+          <w:rFonts w:cstheme="minorHAnsi"/>
+          <w:highlight w:val="yellow"/>
+        </w:rPr>
+      </w:pPr>
+      <w:r>
+        <w:rPr>
+          <w:rFonts w:cstheme="minorHAnsi"/>
+          <w:highlight w:val="yellow"/>
+        </w:rPr>
+        <w:t>Lactose</w:t>
+      </w:r>
+      <w:r>
+        <w:rPr>
+          <w:rFonts w:cstheme="minorHAnsi"/>
+          <w:highlight w:val="yellow"/>
+        </w:rPr>
+        <w:t>-</w:t>
+      </w:r>
+      <w:r>
+        <w:rPr>
+          <w:rFonts w:cstheme="minorHAnsi"/>
+          <w:highlight w:val="yellow"/>
+        </w:rPr>
+        <w:t>fre</w:t>
+      </w:r>
+      <w:r>
+        <w:rPr>
+          <w:rFonts w:cstheme="minorHAnsi"/>
+          <w:highlight w:val="yellow"/>
+        </w:rPr>
+        <w:t>e</w:t>
+      </w:r>
+    </w:p>
+    <w:p>
+      <w:pPr>
+        <w:pStyle w:val="ListParagraph"/>
+        <w:numPr>
+          <w:ilvl w:val="4"/>
+          <w:numId w:val="9"/>
+        </w:numPr>
+        <w:rPr>
+          <w:rFonts w:cstheme="minorHAnsi"/>
+          <w:highlight w:val="yellow"/>
+        </w:rPr>
+      </w:pPr>
+      <w:r>
+        <w:rPr>
+          <w:rFonts w:cstheme="minorHAnsi"/>
+          <w:highlight w:val="yellow"/>
+        </w:rPr>
+        <w:t>Veg</w:t>
+      </w:r>
+      <w:r>
+        <w:rPr>
+          <w:rFonts w:cstheme="minorHAnsi"/>
+          <w:highlight w:val="yellow"/>
+        </w:rPr>
+        <w:t>e</w:t>
+      </w:r>
+      <w:r>
+        <w:rPr>
+          <w:rFonts w:cstheme="minorHAnsi"/>
+          <w:highlight w:val="yellow"/>
+        </w:rPr>
+        <w:t>tarian</w:t>
       </w:r>
     </w:p>
     <w:p>
@@ -1482,25 +1866,240 @@
         <w:rPr>
           <w:rFonts w:cstheme="minorHAnsi"/>
         </w:rPr>
-        <w:t>Password</w:t>
-      </w:r>
-    </w:p>
-    <w:p>
-      <w:pPr>
-        <w:pStyle w:val="ListParagraph"/>
-        <w:numPr>
-          <w:ilvl w:val="4"/>
-          <w:numId w:val="9"/>
-        </w:numPr>
-        <w:rPr>
-          <w:rFonts w:cstheme="minorHAnsi"/>
-        </w:rPr>
-      </w:pPr>
-      <w:r>
-        <w:rPr>
-          <w:rFonts w:cstheme="minorHAnsi"/>
-        </w:rPr>
-        <w:t>Consider storing locally</w:t>
+        <w:t>Save most common searches to the Firebase database and if time permitted, display most commonly search for items</w:t>
+      </w:r>
+    </w:p>
+    <w:p>
+      <w:pPr>
+        <w:pStyle w:val="ListParagraph"/>
+        <w:numPr>
+          <w:ilvl w:val="1"/>
+          <w:numId w:val="9"/>
+        </w:numPr>
+        <w:rPr>
+          <w:rFonts w:cstheme="minorHAnsi"/>
+        </w:rPr>
+      </w:pPr>
+      <w:r>
+        <w:rPr>
+          <w:rFonts w:cstheme="minorHAnsi"/>
+        </w:rPr>
+        <w:lastRenderedPageBreak/>
+        <w:t>Return search</w:t>
+      </w:r>
+      <w:r>
+        <w:rPr>
+          <w:rFonts w:cstheme="minorHAnsi"/>
+        </w:rPr>
+        <w:t xml:space="preserve"> results for top </w:t>
+      </w:r>
+      <w:r>
+        <w:rPr>
+          <w:rFonts w:cstheme="minorHAnsi"/>
+        </w:rPr>
+        <w:t>9, then</w:t>
+      </w:r>
+      <w:r>
+        <w:rPr>
+          <w:rFonts w:cstheme="minorHAnsi"/>
+        </w:rPr>
+        <w:t xml:space="preserve"> </w:t>
+      </w:r>
+      <w:r>
+        <w:rPr>
+          <w:rFonts w:cstheme="minorHAnsi"/>
+        </w:rPr>
+        <w:t>9</w:t>
+      </w:r>
+      <w:r>
+        <w:rPr>
+          <w:rFonts w:cstheme="minorHAnsi"/>
+        </w:rPr>
+        <w:t xml:space="preserve"> more, etc.</w:t>
+      </w:r>
+    </w:p>
+    <w:p>
+      <w:pPr>
+        <w:pStyle w:val="ListParagraph"/>
+        <w:numPr>
+          <w:ilvl w:val="1"/>
+          <w:numId w:val="9"/>
+        </w:numPr>
+        <w:rPr>
+          <w:rFonts w:cstheme="minorHAnsi"/>
+        </w:rPr>
+      </w:pPr>
+      <w:r>
+        <w:rPr>
+          <w:rFonts w:cstheme="minorHAnsi"/>
+        </w:rPr>
+        <w:t>Return a photo of the food associated with the recipe.</w:t>
+      </w:r>
+    </w:p>
+    <w:p>
+      <w:pPr>
+        <w:pStyle w:val="ListParagraph"/>
+        <w:numPr>
+          <w:ilvl w:val="1"/>
+          <w:numId w:val="9"/>
+        </w:numPr>
+        <w:rPr>
+          <w:rFonts w:cstheme="minorHAnsi"/>
+        </w:rPr>
+      </w:pPr>
+      <w:r>
+        <w:rPr>
+          <w:rFonts w:cstheme="minorHAnsi"/>
+        </w:rPr>
+        <w:t>Optional for project - a</w:t>
+      </w:r>
+      <w:r>
+        <w:rPr>
+          <w:rFonts w:cstheme="minorHAnsi"/>
+        </w:rPr>
+        <w:t>bility to save search criteria for future – allow the user to name the search &amp; save it in a database.</w:t>
+      </w:r>
+    </w:p>
+    <w:p>
+      <w:pPr>
+        <w:pStyle w:val="ListParagraph"/>
+        <w:numPr>
+          <w:ilvl w:val="1"/>
+          <w:numId w:val="9"/>
+        </w:numPr>
+        <w:rPr>
+          <w:rFonts w:cstheme="minorHAnsi"/>
+        </w:rPr>
+      </w:pPr>
+      <w:r>
+        <w:rPr>
+          <w:rFonts w:cstheme="minorHAnsi"/>
+        </w:rPr>
+        <w:t xml:space="preserve">Optional </w:t>
+      </w:r>
+      <w:r>
+        <w:rPr>
+          <w:rFonts w:cstheme="minorHAnsi"/>
+        </w:rPr>
+        <w:t>for project</w:t>
+      </w:r>
+      <w:r>
+        <w:rPr>
+          <w:rFonts w:cstheme="minorHAnsi"/>
+        </w:rPr>
+        <w:t>- a</w:t>
+      </w:r>
+      <w:r>
+        <w:rPr>
+          <w:rFonts w:cstheme="minorHAnsi"/>
+        </w:rPr>
+        <w:t>bility to save “Pin” selected recipes to the user’s profile</w:t>
+      </w:r>
+    </w:p>
+    <w:p>
+      <w:pPr>
+        <w:pStyle w:val="ListParagraph"/>
+        <w:numPr>
+          <w:ilvl w:val="1"/>
+          <w:numId w:val="9"/>
+        </w:numPr>
+        <w:rPr>
+          <w:rFonts w:cstheme="minorHAnsi"/>
+        </w:rPr>
+      </w:pPr>
+      <w:r>
+        <w:rPr>
+          <w:rFonts w:cstheme="minorHAnsi"/>
+        </w:rPr>
+        <w:t xml:space="preserve">Optional </w:t>
+      </w:r>
+      <w:r>
+        <w:rPr>
+          <w:rFonts w:cstheme="minorHAnsi"/>
+        </w:rPr>
+        <w:t xml:space="preserve">for project </w:t>
+      </w:r>
+      <w:r>
+        <w:rPr>
+          <w:rFonts w:cstheme="minorHAnsi"/>
+        </w:rPr>
+        <w:t xml:space="preserve">- </w:t>
+      </w:r>
+      <w:r>
+        <w:rPr>
+          <w:rFonts w:cstheme="minorHAnsi"/>
+        </w:rPr>
+        <w:t xml:space="preserve">Ability to save recipes retrieved so they can be pulled back later – save the </w:t>
+      </w:r>
+      <w:proofErr w:type="spellStart"/>
+      <w:r>
+        <w:rPr>
+          <w:rFonts w:cstheme="minorHAnsi"/>
+        </w:rPr>
+        <w:t>api</w:t>
+      </w:r>
+      <w:proofErr w:type="spellEnd"/>
+      <w:r>
+        <w:rPr>
+          <w:rFonts w:cstheme="minorHAnsi"/>
+        </w:rPr>
+        <w:t xml:space="preserve"> and recipe </w:t>
+      </w:r>
+      <w:proofErr w:type="spellStart"/>
+      <w:r>
+        <w:rPr>
+          <w:rFonts w:cstheme="minorHAnsi"/>
+        </w:rPr>
+        <w:t>url</w:t>
+      </w:r>
+      <w:proofErr w:type="spellEnd"/>
+      <w:r>
+        <w:rPr>
+          <w:rFonts w:cstheme="minorHAnsi"/>
+        </w:rPr>
+        <w:t xml:space="preserve"> to a database?</w:t>
+      </w:r>
+      <w:r>
+        <w:rPr>
+          <w:rFonts w:cstheme="minorHAnsi"/>
+        </w:rPr>
+        <w:br/>
+      </w:r>
+    </w:p>
+    <w:p>
+      <w:pPr>
+        <w:pStyle w:val="ListParagraph"/>
+        <w:numPr>
+          <w:ilvl w:val="0"/>
+          <w:numId w:val="9"/>
+        </w:numPr>
+        <w:rPr>
+          <w:rFonts w:cstheme="minorHAnsi"/>
+        </w:rPr>
+      </w:pPr>
+      <w:r>
+        <w:rPr>
+          <w:rFonts w:cstheme="minorHAnsi"/>
+        </w:rPr>
+        <w:t>Project tasks:</w:t>
+      </w:r>
+    </w:p>
+    <w:p>
+      <w:pPr>
+        <w:pStyle w:val="ListParagraph"/>
+        <w:numPr>
+          <w:ilvl w:val="1"/>
+          <w:numId w:val="9"/>
+        </w:numPr>
+        <w:rPr>
+          <w:rFonts w:cstheme="minorHAnsi"/>
+        </w:rPr>
+      </w:pPr>
+      <w:r>
+        <w:rPr>
+          <w:rFonts w:cstheme="minorHAnsi"/>
+        </w:rPr>
+        <w:t>HTML</w:t>
       </w:r>
     </w:p>
     <w:p>
@@ -1518,7 +2117,31 @@
         <w:rPr>
           <w:rFonts w:cstheme="minorHAnsi"/>
         </w:rPr>
-        <w:t>When the user returns to the site and signs in, display a “Welcome Back” with the user’s first name, etc. “Welcome Back Richard”</w:t>
+        <w:t>Skeleton HTML</w:t>
+      </w:r>
+      <w:r>
+        <w:rPr>
+          <w:rFonts w:cstheme="minorHAnsi"/>
+        </w:rPr>
+        <w:t xml:space="preserve"> – Michael &amp; Richard</w:t>
+      </w:r>
+    </w:p>
+    <w:p>
+      <w:pPr>
+        <w:pStyle w:val="ListParagraph"/>
+        <w:numPr>
+          <w:ilvl w:val="1"/>
+          <w:numId w:val="9"/>
+        </w:numPr>
+        <w:rPr>
+          <w:rFonts w:cstheme="minorHAnsi"/>
+        </w:rPr>
+      </w:pPr>
+      <w:r>
+        <w:rPr>
+          <w:rFonts w:cstheme="minorHAnsi"/>
+        </w:rPr>
+        <w:t>CSS</w:t>
       </w:r>
     </w:p>
     <w:p>
@@ -1532,11 +2155,43 @@
           <w:rFonts w:cstheme="minorHAnsi"/>
         </w:rPr>
       </w:pPr>
-      <w:r>
-        <w:rPr>
-          <w:rFonts w:cstheme="minorHAnsi"/>
-        </w:rPr>
-        <w:t>Store the data in Firebase</w:t>
+      <w:proofErr w:type="spellStart"/>
+      <w:r>
+        <w:rPr>
+          <w:rFonts w:cstheme="minorHAnsi"/>
+        </w:rPr>
+        <w:t>Bulma</w:t>
+      </w:r>
+      <w:proofErr w:type="spellEnd"/>
+      <w:r>
+        <w:rPr>
+          <w:rFonts w:cstheme="minorHAnsi"/>
+        </w:rPr>
+        <w:t xml:space="preserve"> – Maria &amp; Missy</w:t>
+      </w:r>
+    </w:p>
+    <w:p>
+      <w:pPr>
+        <w:pStyle w:val="ListParagraph"/>
+        <w:numPr>
+          <w:ilvl w:val="2"/>
+          <w:numId w:val="9"/>
+        </w:numPr>
+        <w:rPr>
+          <w:rFonts w:cstheme="minorHAnsi"/>
+        </w:rPr>
+      </w:pPr>
+      <w:r>
+        <w:rPr>
+          <w:rFonts w:cstheme="minorHAnsi"/>
+        </w:rPr>
+        <w:t>Images &amp; buttons – Maria &amp; Missy</w:t>
+      </w:r>
+      <w:r>
+        <w:rPr>
+          <w:rFonts w:cstheme="minorHAnsi"/>
+        </w:rPr>
+        <w:tab/>
       </w:r>
     </w:p>
     <w:p>
@@ -1550,17 +2205,25 @@
           <w:rFonts w:cstheme="minorHAnsi"/>
         </w:rPr>
       </w:pPr>
-      <w:r>
-        <w:rPr>
-          <w:rFonts w:cstheme="minorHAnsi"/>
-        </w:rPr>
-        <w:t>Footer</w:t>
-      </w:r>
-      <w:r>
-        <w:rPr>
-          <w:rFonts w:cstheme="minorHAnsi"/>
-        </w:rPr>
-        <w:t xml:space="preserve"> “Bon Appetit”</w:t>
+      <w:proofErr w:type="spellStart"/>
+      <w:r>
+        <w:rPr>
+          <w:rFonts w:cstheme="minorHAnsi"/>
+        </w:rPr>
+        <w:t>Javascript</w:t>
+      </w:r>
+      <w:proofErr w:type="spellEnd"/>
+      <w:r>
+        <w:rPr>
+          <w:rFonts w:cstheme="minorHAnsi"/>
+        </w:rPr>
+        <w:t>/jQuery</w:t>
+      </w:r>
+      <w:r>
+        <w:rPr>
+          <w:rFonts w:cstheme="minorHAnsi"/>
+        </w:rPr>
+        <w:t xml:space="preserve"> – All</w:t>
       </w:r>
     </w:p>
     <w:p>
@@ -1578,25 +2241,13 @@
         <w:rPr>
           <w:rFonts w:cstheme="minorHAnsi"/>
         </w:rPr>
-        <w:t>Logo</w:t>
-      </w:r>
-    </w:p>
-    <w:p>
-      <w:pPr>
-        <w:pStyle w:val="ListParagraph"/>
-        <w:numPr>
-          <w:ilvl w:val="0"/>
-          <w:numId w:val="9"/>
-        </w:numPr>
-        <w:rPr>
-          <w:rFonts w:cstheme="minorHAnsi"/>
-        </w:rPr>
-      </w:pPr>
-      <w:r>
-        <w:rPr>
-          <w:rFonts w:cstheme="minorHAnsi"/>
-        </w:rPr>
-        <w:t>Site functionality:</w:t>
+        <w:t>API’</w:t>
+      </w:r>
+      <w:r>
+        <w:rPr>
+          <w:rFonts w:cstheme="minorHAnsi"/>
+        </w:rPr>
+        <w:t>s – Michael &amp; Richard</w:t>
       </w:r>
     </w:p>
     <w:p>
@@ -1614,285 +2265,19 @@
         <w:rPr>
           <w:rFonts w:cstheme="minorHAnsi"/>
         </w:rPr>
-        <w:t>Search for recipes</w:t>
-      </w:r>
-    </w:p>
-    <w:p>
-      <w:pPr>
-        <w:pStyle w:val="ListParagraph"/>
-        <w:numPr>
-          <w:ilvl w:val="2"/>
-          <w:numId w:val="9"/>
-        </w:numPr>
-        <w:rPr>
-          <w:rFonts w:cstheme="minorHAnsi"/>
-        </w:rPr>
-      </w:pPr>
-      <w:r>
-        <w:rPr>
-          <w:rFonts w:cstheme="minorHAnsi"/>
-        </w:rPr>
-        <w:t>Options:</w:t>
-      </w:r>
-    </w:p>
-    <w:p>
-      <w:pPr>
-        <w:pStyle w:val="ListParagraph"/>
-        <w:numPr>
-          <w:ilvl w:val="3"/>
-          <w:numId w:val="9"/>
-        </w:numPr>
-        <w:rPr>
-          <w:rFonts w:cstheme="minorHAnsi"/>
-        </w:rPr>
-      </w:pPr>
-      <w:r>
-        <w:rPr>
-          <w:rFonts w:cstheme="minorHAnsi"/>
-        </w:rPr>
-        <w:t xml:space="preserve">By </w:t>
-      </w:r>
-      <w:r>
-        <w:rPr>
-          <w:rFonts w:cstheme="minorHAnsi"/>
-        </w:rPr>
-        <w:t>ingredient or a specific food (such as pancakes).  L</w:t>
-      </w:r>
-      <w:r>
-        <w:rPr>
-          <w:rFonts w:cstheme="minorHAnsi"/>
-        </w:rPr>
-        <w:t>eave this as an open search so the user types in what they are looking for</w:t>
-      </w:r>
-    </w:p>
-    <w:p>
-      <w:pPr>
-        <w:pStyle w:val="ListParagraph"/>
-        <w:numPr>
-          <w:ilvl w:val="3"/>
-          <w:numId w:val="9"/>
-        </w:numPr>
-        <w:rPr>
-          <w:rFonts w:cstheme="minorHAnsi"/>
-          <w:highlight w:val="yellow"/>
-        </w:rPr>
-      </w:pPr>
-      <w:r>
-        <w:rPr>
-          <w:rFonts w:cstheme="minorHAnsi"/>
-          <w:highlight w:val="yellow"/>
-        </w:rPr>
-        <w:t xml:space="preserve">OPTIONAL FOR THE PROJECT:  </w:t>
-      </w:r>
-      <w:r>
-        <w:rPr>
-          <w:rFonts w:cstheme="minorHAnsi"/>
-          <w:highlight w:val="yellow"/>
-        </w:rPr>
-        <w:t>Additional search options b</w:t>
-      </w:r>
-      <w:r>
-        <w:rPr>
-          <w:rFonts w:cstheme="minorHAnsi"/>
-          <w:highlight w:val="yellow"/>
-        </w:rPr>
-        <w:t>y nutritional restriction</w:t>
-      </w:r>
-      <w:r>
-        <w:rPr>
-          <w:rFonts w:cstheme="minorHAnsi"/>
-          <w:highlight w:val="yellow"/>
-        </w:rPr>
-        <w:t xml:space="preserve"> and allow one or all to be selected</w:t>
-      </w:r>
-      <w:r>
-        <w:rPr>
-          <w:rFonts w:cstheme="minorHAnsi"/>
-          <w:highlight w:val="yellow"/>
-        </w:rPr>
-        <w:t>, for example:</w:t>
-      </w:r>
-    </w:p>
-    <w:p>
-      <w:pPr>
-        <w:pStyle w:val="ListParagraph"/>
-        <w:numPr>
-          <w:ilvl w:val="4"/>
-          <w:numId w:val="9"/>
-        </w:numPr>
-        <w:rPr>
-          <w:rFonts w:cstheme="minorHAnsi"/>
-          <w:highlight w:val="yellow"/>
-        </w:rPr>
-      </w:pPr>
-      <w:r>
-        <w:rPr>
-          <w:rFonts w:cstheme="minorHAnsi"/>
-          <w:highlight w:val="yellow"/>
-        </w:rPr>
-        <w:t>Gluten-free</w:t>
-      </w:r>
-    </w:p>
-    <w:p>
-      <w:pPr>
-        <w:pStyle w:val="ListParagraph"/>
-        <w:numPr>
-          <w:ilvl w:val="4"/>
-          <w:numId w:val="9"/>
-        </w:numPr>
-        <w:rPr>
-          <w:rFonts w:cstheme="minorHAnsi"/>
-          <w:highlight w:val="yellow"/>
-        </w:rPr>
-      </w:pPr>
-      <w:r>
-        <w:rPr>
-          <w:rFonts w:cstheme="minorHAnsi"/>
-          <w:highlight w:val="yellow"/>
-        </w:rPr>
-        <w:t>Low</w:t>
-      </w:r>
-      <w:r>
-        <w:rPr>
-          <w:rFonts w:cstheme="minorHAnsi"/>
-          <w:highlight w:val="yellow"/>
-        </w:rPr>
-        <w:t>-f</w:t>
-      </w:r>
-      <w:r>
-        <w:rPr>
-          <w:rFonts w:cstheme="minorHAnsi"/>
-          <w:highlight w:val="yellow"/>
-        </w:rPr>
-        <w:t>at</w:t>
-      </w:r>
-    </w:p>
-    <w:p>
-      <w:pPr>
-        <w:pStyle w:val="ListParagraph"/>
-        <w:numPr>
-          <w:ilvl w:val="4"/>
-          <w:numId w:val="9"/>
-        </w:numPr>
-        <w:rPr>
-          <w:rFonts w:cstheme="minorHAnsi"/>
-          <w:highlight w:val="yellow"/>
-        </w:rPr>
-      </w:pPr>
-      <w:r>
-        <w:rPr>
-          <w:rFonts w:cstheme="minorHAnsi"/>
-          <w:highlight w:val="yellow"/>
-        </w:rPr>
-        <w:t>Sugar</w:t>
-      </w:r>
-      <w:r>
-        <w:rPr>
-          <w:rFonts w:cstheme="minorHAnsi"/>
-          <w:highlight w:val="yellow"/>
-        </w:rPr>
-        <w:t>-</w:t>
-      </w:r>
-      <w:r>
-        <w:rPr>
-          <w:rFonts w:cstheme="minorHAnsi"/>
-          <w:highlight w:val="yellow"/>
-        </w:rPr>
-        <w:t>free</w:t>
-      </w:r>
-    </w:p>
-    <w:p>
-      <w:pPr>
-        <w:pStyle w:val="ListParagraph"/>
-        <w:numPr>
-          <w:ilvl w:val="4"/>
-          <w:numId w:val="9"/>
-        </w:numPr>
-        <w:rPr>
-          <w:rFonts w:cstheme="minorHAnsi"/>
-          <w:highlight w:val="yellow"/>
-        </w:rPr>
-      </w:pPr>
-      <w:r>
-        <w:rPr>
-          <w:rFonts w:cstheme="minorHAnsi"/>
-          <w:highlight w:val="yellow"/>
-        </w:rPr>
-        <w:t>Lactose</w:t>
-      </w:r>
-      <w:r>
-        <w:rPr>
-          <w:rFonts w:cstheme="minorHAnsi"/>
-          <w:highlight w:val="yellow"/>
-        </w:rPr>
-        <w:t>-</w:t>
-      </w:r>
-      <w:r>
-        <w:rPr>
-          <w:rFonts w:cstheme="minorHAnsi"/>
-          <w:highlight w:val="yellow"/>
-        </w:rPr>
-        <w:t>fre</w:t>
-      </w:r>
-      <w:r>
-        <w:rPr>
-          <w:rFonts w:cstheme="minorHAnsi"/>
-          <w:highlight w:val="yellow"/>
-        </w:rPr>
-        <w:t>e</w:t>
-      </w:r>
-    </w:p>
-    <w:p>
-      <w:pPr>
-        <w:pStyle w:val="ListParagraph"/>
-        <w:numPr>
-          <w:ilvl w:val="4"/>
-          <w:numId w:val="9"/>
-        </w:numPr>
-        <w:rPr>
-          <w:rFonts w:cstheme="minorHAnsi"/>
-          <w:highlight w:val="yellow"/>
-        </w:rPr>
-      </w:pPr>
-      <w:r>
-        <w:rPr>
-          <w:rFonts w:cstheme="minorHAnsi"/>
-          <w:highlight w:val="yellow"/>
-        </w:rPr>
-        <w:lastRenderedPageBreak/>
-        <w:t>Veg</w:t>
-      </w:r>
-      <w:r>
-        <w:rPr>
-          <w:rFonts w:cstheme="minorHAnsi"/>
-          <w:highlight w:val="yellow"/>
-        </w:rPr>
-        <w:t>e</w:t>
-      </w:r>
-      <w:r>
-        <w:rPr>
-          <w:rFonts w:cstheme="minorHAnsi"/>
-          <w:highlight w:val="yellow"/>
-        </w:rPr>
-        <w:t>tarian</w:t>
-      </w:r>
-    </w:p>
-    <w:p>
-      <w:pPr>
-        <w:pStyle w:val="ListParagraph"/>
-        <w:numPr>
-          <w:ilvl w:val="3"/>
-          <w:numId w:val="9"/>
-        </w:numPr>
-        <w:rPr>
-          <w:rFonts w:cstheme="minorHAnsi"/>
-        </w:rPr>
-      </w:pPr>
-      <w:r>
-        <w:rPr>
-          <w:rFonts w:cstheme="minorHAnsi"/>
-        </w:rPr>
-        <w:t>Save most common searches to the Firebase database and if time permitted, display most commonly search for items</w:t>
+        <w:t xml:space="preserve">Firebase </w:t>
+      </w:r>
+      <w:r>
+        <w:rPr>
+          <w:rFonts w:cstheme="minorHAnsi"/>
+        </w:rPr>
+        <w:t>–</w:t>
+      </w:r>
+      <w:r>
+        <w:rPr>
+          <w:rFonts w:cstheme="minorHAnsi"/>
+        </w:rPr>
+        <w:t xml:space="preserve"> Richard</w:t>
       </w:r>
     </w:p>
     <w:p>
@@ -1910,452 +2295,7 @@
         <w:rPr>
           <w:rFonts w:cstheme="minorHAnsi"/>
         </w:rPr>
-        <w:t>Return search</w:t>
-      </w:r>
-      <w:r>
-        <w:rPr>
-          <w:rFonts w:cstheme="minorHAnsi"/>
-        </w:rPr>
-        <w:t xml:space="preserve"> results for top </w:t>
-      </w:r>
-      <w:r>
-        <w:rPr>
-          <w:rFonts w:cstheme="minorHAnsi"/>
-        </w:rPr>
-        <w:t>9, then9</w:t>
-      </w:r>
-      <w:r>
-        <w:rPr>
-          <w:rFonts w:cstheme="minorHAnsi"/>
-        </w:rPr>
-        <w:t xml:space="preserve"> more, etc.</w:t>
-      </w:r>
-    </w:p>
-    <w:p>
-      <w:pPr>
-        <w:pStyle w:val="ListParagraph"/>
-        <w:numPr>
-          <w:ilvl w:val="1"/>
-          <w:numId w:val="9"/>
-        </w:numPr>
-        <w:rPr>
-          <w:rFonts w:cstheme="minorHAnsi"/>
-        </w:rPr>
-      </w:pPr>
-      <w:r>
-        <w:rPr>
-          <w:rFonts w:cstheme="minorHAnsi"/>
-        </w:rPr>
-        <w:t>Return a photo of the food associated with the recipe.</w:t>
-      </w:r>
-    </w:p>
-    <w:p>
-      <w:pPr>
-        <w:pStyle w:val="ListParagraph"/>
-        <w:numPr>
-          <w:ilvl w:val="1"/>
-          <w:numId w:val="9"/>
-        </w:numPr>
-        <w:rPr>
-          <w:rFonts w:cstheme="minorHAnsi"/>
-        </w:rPr>
-      </w:pPr>
-      <w:r>
-        <w:rPr>
-          <w:rFonts w:cstheme="minorHAnsi"/>
-        </w:rPr>
-        <w:t>Ability to save search criteria for future – allow the user to name the search &amp; save it in a database.</w:t>
-      </w:r>
-    </w:p>
-    <w:p>
-      <w:pPr>
-        <w:pStyle w:val="ListParagraph"/>
-        <w:numPr>
-          <w:ilvl w:val="1"/>
-          <w:numId w:val="9"/>
-        </w:numPr>
-        <w:rPr>
-          <w:rFonts w:cstheme="minorHAnsi"/>
-        </w:rPr>
-      </w:pPr>
-      <w:r>
-        <w:rPr>
-          <w:rFonts w:cstheme="minorHAnsi"/>
-        </w:rPr>
-        <w:t xml:space="preserve">Optional </w:t>
-      </w:r>
-      <w:r>
-        <w:rPr>
-          <w:rFonts w:cstheme="minorHAnsi"/>
-        </w:rPr>
-        <w:t>for project</w:t>
-      </w:r>
-      <w:r>
-        <w:rPr>
-          <w:rFonts w:cstheme="minorHAnsi"/>
-        </w:rPr>
-        <w:t>- a</w:t>
-      </w:r>
-      <w:r>
-        <w:rPr>
-          <w:rFonts w:cstheme="minorHAnsi"/>
-        </w:rPr>
-        <w:t>bility to save “Pin” selected recipes to the user’s profile</w:t>
-      </w:r>
-    </w:p>
-    <w:p>
-      <w:pPr>
-        <w:pStyle w:val="ListParagraph"/>
-        <w:numPr>
-          <w:ilvl w:val="1"/>
-          <w:numId w:val="9"/>
-        </w:numPr>
-        <w:rPr>
-          <w:rFonts w:cstheme="minorHAnsi"/>
-        </w:rPr>
-      </w:pPr>
-      <w:r>
-        <w:rPr>
-          <w:rFonts w:cstheme="minorHAnsi"/>
-        </w:rPr>
-        <w:t xml:space="preserve">Optional </w:t>
-      </w:r>
-      <w:r>
-        <w:rPr>
-          <w:rFonts w:cstheme="minorHAnsi"/>
-        </w:rPr>
-        <w:t xml:space="preserve">for project </w:t>
-      </w:r>
-      <w:r>
-        <w:rPr>
-          <w:rFonts w:cstheme="minorHAnsi"/>
-        </w:rPr>
-        <w:t xml:space="preserve">- </w:t>
-      </w:r>
-      <w:r>
-        <w:rPr>
-          <w:rFonts w:cstheme="minorHAnsi"/>
-        </w:rPr>
-        <w:t xml:space="preserve">Ability to save recipes retrieved so they can be pulled back later – save the </w:t>
-      </w:r>
-      <w:proofErr w:type="spellStart"/>
-      <w:r>
-        <w:rPr>
-          <w:rFonts w:cstheme="minorHAnsi"/>
-        </w:rPr>
-        <w:t>api</w:t>
-      </w:r>
-      <w:proofErr w:type="spellEnd"/>
-      <w:r>
-        <w:rPr>
-          <w:rFonts w:cstheme="minorHAnsi"/>
-        </w:rPr>
-        <w:t xml:space="preserve"> and recipe </w:t>
-      </w:r>
-      <w:proofErr w:type="spellStart"/>
-      <w:r>
-        <w:rPr>
-          <w:rFonts w:cstheme="minorHAnsi"/>
-        </w:rPr>
-        <w:t>url</w:t>
-      </w:r>
-      <w:proofErr w:type="spellEnd"/>
-      <w:r>
-        <w:rPr>
-          <w:rFonts w:cstheme="minorHAnsi"/>
-        </w:rPr>
-        <w:t xml:space="preserve"> to a database?</w:t>
-      </w:r>
-      <w:r>
-        <w:rPr>
-          <w:rFonts w:cstheme="minorHAnsi"/>
-        </w:rPr>
-        <w:br/>
-      </w:r>
-    </w:p>
-    <w:p>
-      <w:pPr>
-        <w:pStyle w:val="ListParagraph"/>
-        <w:numPr>
-          <w:ilvl w:val="0"/>
-          <w:numId w:val="9"/>
-        </w:numPr>
-        <w:rPr>
-          <w:rFonts w:cstheme="minorHAnsi"/>
-        </w:rPr>
-      </w:pPr>
-      <w:r>
-        <w:rPr>
-          <w:rFonts w:cstheme="minorHAnsi"/>
-        </w:rPr>
-        <w:t>Project tasks:</w:t>
-      </w:r>
-    </w:p>
-    <w:p>
-      <w:pPr>
-        <w:pStyle w:val="ListParagraph"/>
-        <w:numPr>
-          <w:ilvl w:val="1"/>
-          <w:numId w:val="9"/>
-        </w:numPr>
-        <w:rPr>
-          <w:rFonts w:cstheme="minorHAnsi"/>
-        </w:rPr>
-      </w:pPr>
-      <w:r>
-        <w:rPr>
-          <w:rFonts w:cstheme="minorHAnsi"/>
-        </w:rPr>
-        <w:t>HTML</w:t>
-      </w:r>
-    </w:p>
-    <w:p>
-      <w:pPr>
-        <w:pStyle w:val="ListParagraph"/>
-        <w:numPr>
-          <w:ilvl w:val="2"/>
-          <w:numId w:val="9"/>
-        </w:numPr>
-        <w:rPr>
-          <w:rFonts w:cstheme="minorHAnsi"/>
-        </w:rPr>
-      </w:pPr>
-      <w:r>
-        <w:rPr>
-          <w:rFonts w:cstheme="minorHAnsi"/>
-        </w:rPr>
-        <w:t>Skeleton HTML</w:t>
-      </w:r>
-      <w:r>
-        <w:rPr>
-          <w:rFonts w:cstheme="minorHAnsi"/>
-        </w:rPr>
-        <w:t xml:space="preserve"> – Michael &amp; Richard</w:t>
-      </w:r>
-    </w:p>
-    <w:p>
-      <w:pPr>
-        <w:pStyle w:val="ListParagraph"/>
-        <w:numPr>
-          <w:ilvl w:val="1"/>
-          <w:numId w:val="9"/>
-        </w:numPr>
-        <w:rPr>
-          <w:rFonts w:cstheme="minorHAnsi"/>
-        </w:rPr>
-      </w:pPr>
-      <w:r>
-        <w:rPr>
-          <w:rFonts w:cstheme="minorHAnsi"/>
-        </w:rPr>
-        <w:t>CSS</w:t>
-      </w:r>
-    </w:p>
-    <w:p>
-      <w:pPr>
-        <w:pStyle w:val="ListParagraph"/>
-        <w:numPr>
-          <w:ilvl w:val="2"/>
-          <w:numId w:val="9"/>
-        </w:numPr>
-        <w:rPr>
-          <w:rFonts w:cstheme="minorHAnsi"/>
-        </w:rPr>
-      </w:pPr>
-      <w:proofErr w:type="spellStart"/>
-      <w:r>
-        <w:rPr>
-          <w:rFonts w:cstheme="minorHAnsi"/>
-        </w:rPr>
-        <w:t>Bulma</w:t>
-      </w:r>
-      <w:proofErr w:type="spellEnd"/>
-      <w:r>
-        <w:rPr>
-          <w:rFonts w:cstheme="minorHAnsi"/>
-        </w:rPr>
-        <w:t xml:space="preserve"> – Maria &amp; Missy</w:t>
-      </w:r>
-    </w:p>
-    <w:p>
-      <w:pPr>
-        <w:pStyle w:val="ListParagraph"/>
-        <w:numPr>
-          <w:ilvl w:val="2"/>
-          <w:numId w:val="9"/>
-        </w:numPr>
-        <w:rPr>
-          <w:rFonts w:cstheme="minorHAnsi"/>
-        </w:rPr>
-      </w:pPr>
-      <w:r>
-        <w:rPr>
-          <w:rFonts w:cstheme="minorHAnsi"/>
-        </w:rPr>
-        <w:t>Images &amp; buttons – Maria &amp; Missy</w:t>
-      </w:r>
-      <w:r>
-        <w:rPr>
-          <w:rFonts w:cstheme="minorHAnsi"/>
-        </w:rPr>
-        <w:tab/>
-      </w:r>
-    </w:p>
-    <w:p>
-      <w:pPr>
-        <w:pStyle w:val="ListParagraph"/>
-        <w:numPr>
-          <w:ilvl w:val="1"/>
-          <w:numId w:val="9"/>
-        </w:numPr>
-        <w:rPr>
-          <w:rFonts w:cstheme="minorHAnsi"/>
-        </w:rPr>
-      </w:pPr>
-      <w:proofErr w:type="spellStart"/>
-      <w:r>
-        <w:rPr>
-          <w:rFonts w:cstheme="minorHAnsi"/>
-        </w:rPr>
-        <w:t>Javascript</w:t>
-      </w:r>
-      <w:proofErr w:type="spellEnd"/>
-      <w:r>
-        <w:rPr>
-          <w:rFonts w:cstheme="minorHAnsi"/>
-        </w:rPr>
-        <w:t>/jQuery</w:t>
-      </w:r>
-      <w:r>
-        <w:rPr>
-          <w:rFonts w:cstheme="minorHAnsi"/>
-        </w:rPr>
-        <w:t xml:space="preserve"> – All</w:t>
-      </w:r>
-    </w:p>
-    <w:p>
-      <w:pPr>
-        <w:pStyle w:val="ListParagraph"/>
-        <w:numPr>
-          <w:ilvl w:val="1"/>
-          <w:numId w:val="9"/>
-        </w:numPr>
-        <w:rPr>
-          <w:rFonts w:cstheme="minorHAnsi"/>
-        </w:rPr>
-      </w:pPr>
-      <w:r>
-        <w:rPr>
-          <w:rFonts w:cstheme="minorHAnsi"/>
-        </w:rPr>
-        <w:t>API’</w:t>
-      </w:r>
-      <w:r>
-        <w:rPr>
-          <w:rFonts w:cstheme="minorHAnsi"/>
-        </w:rPr>
-        <w:t>s – Michael &amp; Richard</w:t>
-      </w:r>
-    </w:p>
-    <w:p>
-      <w:pPr>
-        <w:pStyle w:val="ListParagraph"/>
-        <w:numPr>
-          <w:ilvl w:val="1"/>
-          <w:numId w:val="9"/>
-        </w:numPr>
-        <w:rPr>
-          <w:rFonts w:cstheme="minorHAnsi"/>
-        </w:rPr>
-      </w:pPr>
-      <w:r>
-        <w:rPr>
-          <w:rFonts w:cstheme="minorHAnsi"/>
-        </w:rPr>
-        <w:t xml:space="preserve">Firebase </w:t>
-      </w:r>
-      <w:r>
-        <w:rPr>
-          <w:rFonts w:cstheme="minorHAnsi"/>
-        </w:rPr>
-        <w:t>–</w:t>
-      </w:r>
-      <w:r>
-        <w:rPr>
-          <w:rFonts w:cstheme="minorHAnsi"/>
-        </w:rPr>
-        <w:t xml:space="preserve"> Richard</w:t>
-      </w:r>
-    </w:p>
-    <w:p>
-      <w:pPr>
-        <w:pStyle w:val="ListParagraph"/>
-        <w:numPr>
-          <w:ilvl w:val="1"/>
-          <w:numId w:val="9"/>
-        </w:numPr>
-        <w:rPr>
-          <w:rFonts w:cstheme="minorHAnsi"/>
-        </w:rPr>
-      </w:pPr>
-      <w:r>
-        <w:rPr>
-          <w:rFonts w:cstheme="minorHAnsi"/>
-        </w:rPr>
         <w:t>Keys for API’s and Firebase</w:t>
-      </w:r>
-    </w:p>
-    <w:p>
-      <w:pPr>
-        <w:rPr>
-          <w:rFonts w:cstheme="minorHAnsi"/>
-        </w:rPr>
-      </w:pPr>
-    </w:p>
-    <w:p>
-      <w:pPr>
-        <w:rPr>
-          <w:rFonts w:cstheme="minorHAnsi"/>
-        </w:rPr>
-      </w:pPr>
-    </w:p>
-    <w:p>
-      <w:pPr>
-        <w:rPr>
-          <w:rFonts w:cstheme="minorHAnsi"/>
-        </w:rPr>
-      </w:pPr>
-      <w:bookmarkStart w:id="0" w:name="_GoBack"/>
-      <w:r>
-        <w:rPr>
-          <w:rFonts w:cstheme="minorHAnsi"/>
-        </w:rPr>
-        <w:t>Ingredients I have at home:</w:t>
-      </w:r>
-    </w:p>
-    <w:p>
-      <w:pPr>
-        <w:rPr>
-          <w:rFonts w:cstheme="minorHAnsi"/>
-        </w:rPr>
-      </w:pPr>
-    </w:p>
-    <w:p>
-      <w:pPr>
-        <w:rPr>
-          <w:rFonts w:cstheme="minorHAnsi"/>
-        </w:rPr>
-      </w:pPr>
-      <w:r>
-        <w:rPr>
-          <w:rFonts w:cstheme="minorHAnsi"/>
-        </w:rPr>
-        <w:t>Search box</w:t>
-      </w:r>
-    </w:p>
-    <w:p>
-      <w:r>
-        <w:t xml:space="preserve"> </w:t>
       </w:r>
       <w:bookmarkEnd w:id="0"/>
     </w:p>

</xml_diff>